<commit_message>
Metodología del desarrollo versión 2
</commit_message>
<xml_diff>
--- a/Metodología del desarrollo.docx
+++ b/Metodología del desarrollo.docx
@@ -6,6 +6,9 @@
       <w:pPr>
         <w:pStyle w:val="Textbody"/>
         <w:ind w:start="35.45pt"/>
+        <w:rPr>
+          <w:rFonts w:hint="eastAsia"/>
+        </w:rPr>
       </w:pPr>
       <w:r>
         <w:t>La metodología que seguiremos será de desarrollo ágil. Esto nos permitirá adaptarnos a los cambios que pudiesen surgir durante el desarrollo del software</w:t>
@@ -50,9 +53,15 @@
       <w:pPr>
         <w:pStyle w:val="Textbody"/>
         <w:ind w:start="35.45pt"/>
-      </w:pPr>
-      <w:r>
-        <w:t xml:space="preserve">Según el PPT (Pliego de Prescripciones Técnicas), se nos pide entregas de ciertos documentos de forma constante durante el desarrollo del software. La metodología que seguiremos dará soporte a eso también, proporcionando más </w:t>
+        <w:rPr>
+          <w:rFonts w:hint="eastAsia"/>
+        </w:rPr>
+      </w:pPr>
+      <w:r>
+        <w:t>Nos comprometemos a realizar</w:t>
+      </w:r>
+      <w:r>
+        <w:t xml:space="preserve"> entregas de ciertos documentos de forma constante durante el desarrollo del software. La metodología que seguiremos dará soporte a eso también, proporcionando más </w:t>
       </w:r>
       <w:proofErr w:type="spellStart"/>
       <w:r>
@@ -83,6 +92,9 @@
       <w:pPr>
         <w:pStyle w:val="Textbody"/>
         <w:ind w:start="35.45pt"/>
+        <w:rPr>
+          <w:rFonts w:hint="eastAsia"/>
+        </w:rPr>
       </w:pPr>
       <w:r>
         <w:t xml:space="preserve">Respecto a los servicios demandados, el </w:t>
@@ -132,6 +144,9 @@
       <w:pPr>
         <w:pStyle w:val="Textbody"/>
         <w:ind w:start="35.45pt"/>
+        <w:rPr>
+          <w:rFonts w:hint="eastAsia"/>
+        </w:rPr>
       </w:pPr>
       <w:r>
         <w:t xml:space="preserve">Siguiendo el sistema de entregas que tenemos previsto, será fácil visualizar y planificar la evolución y mejoras de lo que llevemos. Tenemos previsto tener siempre una porción del equipo perfeccionando lo que ya haya realizado, mientras el resto avanza hacia el final del sprint, alternando estos roles entre los miembros del equipo para aumentar la diversidad de tareas de cada miembro del equipo. Junto al </w:t>
@@ -288,9 +303,6 @@
       <w:instrText xml:space="preserve"> PAGE </w:instrText>
     </w:r>
     <w:r>
-      <w:rPr>
-        <w:rFonts w:hint="eastAsia"/>
-      </w:rPr>
       <w:fldChar w:fldCharType="separate"/>
     </w:r>
     <w:r>
@@ -302,24 +314,11 @@
     <w:r>
       <w:t xml:space="preserve"> de </w:t>
     </w:r>
-    <w:r>
-      <w:fldChar w:fldCharType="begin"/>
-    </w:r>
-    <w:r>
-      <w:instrText xml:space="preserve"> NUMPAGES </w:instrText>
-    </w:r>
-    <w:r>
-      <w:rPr>
-        <w:rFonts w:hint="eastAsia"/>
-      </w:rPr>
-      <w:fldChar w:fldCharType="separate"/>
-    </w:r>
-    <w:r>
-      <w:t>4</w:t>
-    </w:r>
-    <w:r>
-      <w:fldChar w:fldCharType="end"/>
-    </w:r>
+    <w:fldSimple w:instr=" NUMPAGES ">
+      <w:r>
+        <w:t>4</w:t>
+      </w:r>
+    </w:fldSimple>
   </w:p>
 </w:ftr>
 </file>

</xml_diff>